<commit_message>
Notes update to docs
</commit_message>
<xml_diff>
--- a/Sneaky Snake Battlesnake Contestant.docx
+++ b/Sneaky Snake Battlesnake Contestant.docx
@@ -1,7 +1,137 @@
 
 <file path=word/document.xml><?xml version="1.0" encoding="utf-8"?>
-<w:document xmlns:wpc="http://schemas.microsoft.com/office/word/2010/wordprocessingCanvas" xmlns:cx="http://schemas.microsoft.com/office/drawing/2014/chartex" xmlns:cx1="http://schemas.microsoft.com/office/drawing/2015/9/8/chartex" xmlns:cx2="http://schemas.microsoft.com/office/drawing/2015/10/21/chartex" xmlns:cx3="http://schemas.microsoft.com/office/drawing/2016/5/9/chartex" xmlns:cx4="http://schemas.microsoft.com/office/drawing/2016/5/10/chartex" xmlns:cx5="http://schemas.microsoft.com/office/drawing/2016/5/11/chartex" xmlns:mc="http://schemas.openxmlformats.org/markup-compatibility/2006" xmlns:o="urn:schemas-microsoft-com:office:office" xmlns:r="http://schemas.openxmlformats.org/officeDocument/2006/relationships" xmlns:m="http://schemas.openxmlformats.org/officeDocument/2006/math" xmlns:v="urn:schemas-microsoft-com:vml" xmlns:wp14="http://schemas.microsoft.com/office/word/2010/wordprocessingDrawing" xmlns:wp="http://schemas.openxmlformats.org/drawingml/2006/wordprocessingDrawing" xmlns:w10="urn:schemas-microsoft-com:office:word" xmlns:w="http://schemas.openxmlformats.org/wordprocessingml/2006/main" xmlns:w14="http://schemas.microsoft.com/office/word/2010/wordml" xmlns:w15="http://schemas.microsoft.com/office/word/2012/wordml" xmlns:w16se="http://schemas.microsoft.com/office/word/2015/wordml/symex" xmlns:wpg="http://schemas.microsoft.com/office/word/2010/wordprocessingGroup" xmlns:wpi="http://schemas.microsoft.com/office/word/2010/wordprocessingInk" xmlns:wne="http://schemas.microsoft.com/office/word/2006/wordml" xmlns:wps="http://schemas.microsoft.com/office/word/2010/wordprocessingShape" mc:Ignorable="w14 w15 w16se wp14">
+<w:document xmlns:wpc="http://schemas.microsoft.com/office/word/2010/wordprocessingCanvas" xmlns:cx="http://schemas.microsoft.com/office/drawing/2014/chartex" xmlns:cx1="http://schemas.microsoft.com/office/drawing/2015/9/8/chartex" xmlns:cx2="http://schemas.microsoft.com/office/drawing/2015/10/21/chartex" xmlns:mc="http://schemas.openxmlformats.org/markup-compatibility/2006" xmlns:o="urn:schemas-microsoft-com:office:office" xmlns:r="http://schemas.openxmlformats.org/officeDocument/2006/relationships" xmlns:m="http://schemas.openxmlformats.org/officeDocument/2006/math" xmlns:v="urn:schemas-microsoft-com:vml" xmlns:wp14="http://schemas.microsoft.com/office/word/2010/wordprocessingDrawing" xmlns:wp="http://schemas.openxmlformats.org/drawingml/2006/wordprocessingDrawing" xmlns:w10="urn:schemas-microsoft-com:office:word" xmlns:w="http://schemas.openxmlformats.org/wordprocessingml/2006/main" xmlns:w14="http://schemas.microsoft.com/office/word/2010/wordml" xmlns:w15="http://schemas.microsoft.com/office/word/2012/wordml" xmlns:w16se="http://schemas.microsoft.com/office/word/2015/wordml/symex" xmlns:wpg="http://schemas.microsoft.com/office/word/2010/wordprocessingGroup" xmlns:wpi="http://schemas.microsoft.com/office/word/2010/wordprocessingInk" xmlns:wne="http://schemas.microsoft.com/office/word/2006/wordml" xmlns:wps="http://schemas.microsoft.com/office/word/2010/wordprocessingShape" mc:Ignorable="w14 w15 w16se wp14">
   <w:body>
+    <w:p>
+      <w:pPr>
+        <w:pStyle w:val="Heading2"/>
+      </w:pPr>
+      <w:r>
+        <w:t>Notes</w:t>
+      </w:r>
+    </w:p>
+    <w:p>
+      <w:pPr>
+        <w:pStyle w:val="ListParagraph"/>
+        <w:numPr>
+          <w:ilvl w:val="0"/>
+          <w:numId w:val="2"/>
+        </w:numPr>
+      </w:pPr>
+      <w:r>
+        <w:t>4-8 snakes on the board at once</w:t>
+      </w:r>
+    </w:p>
+    <w:p>
+      <w:pPr>
+        <w:pStyle w:val="ListParagraph"/>
+        <w:numPr>
+          <w:ilvl w:val="0"/>
+          <w:numId w:val="2"/>
+        </w:numPr>
+      </w:pPr>
+      <w:r>
+        <w:t>Each group will battle in 2 games</w:t>
+      </w:r>
+    </w:p>
+    <w:p>
+      <w:pPr>
+        <w:pStyle w:val="ListParagraph"/>
+        <w:numPr>
+          <w:ilvl w:val="0"/>
+          <w:numId w:val="2"/>
+        </w:numPr>
+      </w:pPr>
+      <w:r>
+        <w:t>Winner from each game moves forward to next round</w:t>
+      </w:r>
+    </w:p>
+    <w:p>
+      <w:pPr>
+        <w:pStyle w:val="ListParagraph"/>
+        <w:numPr>
+          <w:ilvl w:val="0"/>
+          <w:numId w:val="2"/>
+        </w:numPr>
+      </w:pPr>
+      <w:r>
+        <w:t>Groups announced at 5.30</w:t>
+      </w:r>
+    </w:p>
+    <w:p>
+      <w:pPr>
+        <w:pStyle w:val="ListParagraph"/>
+        <w:numPr>
+          <w:ilvl w:val="0"/>
+          <w:numId w:val="2"/>
+        </w:numPr>
+      </w:pPr>
+      <w:r>
+        <w:t>4-8 teams will be final division</w:t>
+      </w:r>
+    </w:p>
+    <w:p>
+      <w:pPr>
+        <w:pStyle w:val="ListParagraph"/>
+        <w:numPr>
+          <w:ilvl w:val="0"/>
+          <w:numId w:val="2"/>
+        </w:numPr>
+      </w:pPr>
+      <w:r>
+        <w:t>Bounty snakes – defeat to win prize</w:t>
+      </w:r>
+    </w:p>
+    <w:p>
+      <w:pPr>
+        <w:pStyle w:val="ListParagraph"/>
+        <w:numPr>
+          <w:ilvl w:val="0"/>
+          <w:numId w:val="2"/>
+        </w:numPr>
+      </w:pPr>
+      <w:r>
+        <w:t>Code review corner - registration desk</w:t>
+      </w:r>
+    </w:p>
+    <w:p>
+      <w:pPr>
+        <w:pStyle w:val="ListParagraph"/>
+        <w:numPr>
+          <w:ilvl w:val="0"/>
+          <w:numId w:val="2"/>
+        </w:numPr>
+      </w:pPr>
+      <w:r>
+        <w:t>Food trucks in museum courtyard</w:t>
+      </w:r>
+    </w:p>
+    <w:p>
+      <w:pPr>
+        <w:pStyle w:val="ListParagraph"/>
+        <w:numPr>
+          <w:ilvl w:val="0"/>
+          <w:numId w:val="2"/>
+        </w:numPr>
+      </w:pPr>
+      <w:r>
+        <w:t>Do not bring food back to conference center</w:t>
+      </w:r>
+    </w:p>
+    <w:p>
+      <w:pPr>
+        <w:pStyle w:val="ListParagraph"/>
+        <w:numPr>
+          <w:ilvl w:val="0"/>
+          <w:numId w:val="2"/>
+        </w:numPr>
+      </w:pPr>
+      <w:r>
+        <w:t>Don’t be an asshole</w:t>
+      </w:r>
+      <w:bookmarkStart w:id="0" w:name="_GoBack"/>
+      <w:bookmarkEnd w:id="0"/>
+    </w:p>
     <w:p>
       <w:pPr>
         <w:pStyle w:val="Title"/>
@@ -1723,6 +1853,7 @@
           <w:sz w:val="24"/>
           <w:szCs w:val="24"/>
         </w:rPr>
+        <w:lastRenderedPageBreak/>
         <w:t>Example</w:t>
       </w:r>
       <w:r>
@@ -1774,7 +1905,6 @@
         <w:outlineLvl w:val="2"/>
       </w:pPr>
       <w:r>
-        <w:lastRenderedPageBreak/>
         <w:t>Example response</w:t>
       </w:r>
     </w:p>
@@ -4903,8 +5033,6 @@
       <w:r>
         <w:t xml:space="preserve"> a list of snake objects, with their lengths and full body locations.</w:t>
       </w:r>
-      <w:bookmarkStart w:id="0" w:name="_GoBack"/>
-      <w:bookmarkEnd w:id="0"/>
     </w:p>
     <w:p>
       <w:pPr>
@@ -4950,7 +5078,7 @@
 </file>
 
 <file path=word/numbering.xml><?xml version="1.0" encoding="utf-8"?>
-<w:numbering xmlns:wpc="http://schemas.microsoft.com/office/word/2010/wordprocessingCanvas" xmlns:cx="http://schemas.microsoft.com/office/drawing/2014/chartex" xmlns:cx1="http://schemas.microsoft.com/office/drawing/2015/9/8/chartex" xmlns:cx2="http://schemas.microsoft.com/office/drawing/2015/10/21/chartex" xmlns:cx3="http://schemas.microsoft.com/office/drawing/2016/5/9/chartex" xmlns:cx4="http://schemas.microsoft.com/office/drawing/2016/5/10/chartex" xmlns:cx5="http://schemas.microsoft.com/office/drawing/2016/5/11/chartex" xmlns:mc="http://schemas.openxmlformats.org/markup-compatibility/2006" xmlns:o="urn:schemas-microsoft-com:office:office" xmlns:r="http://schemas.openxmlformats.org/officeDocument/2006/relationships" xmlns:m="http://schemas.openxmlformats.org/officeDocument/2006/math" xmlns:v="urn:schemas-microsoft-com:vml" xmlns:wp14="http://schemas.microsoft.com/office/word/2010/wordprocessingDrawing" xmlns:wp="http://schemas.openxmlformats.org/drawingml/2006/wordprocessingDrawing" xmlns:w10="urn:schemas-microsoft-com:office:word" xmlns:w="http://schemas.openxmlformats.org/wordprocessingml/2006/main" xmlns:w14="http://schemas.microsoft.com/office/word/2010/wordml" xmlns:w15="http://schemas.microsoft.com/office/word/2012/wordml" xmlns:w16se="http://schemas.microsoft.com/office/word/2015/wordml/symex" xmlns:wpg="http://schemas.microsoft.com/office/word/2010/wordprocessingGroup" xmlns:wpi="http://schemas.microsoft.com/office/word/2010/wordprocessingInk" xmlns:wne="http://schemas.microsoft.com/office/word/2006/wordml" xmlns:wps="http://schemas.microsoft.com/office/word/2010/wordprocessingShape" mc:Ignorable="w14 w15 w16se wp14">
+<w:numbering xmlns:wpc="http://schemas.microsoft.com/office/word/2010/wordprocessingCanvas" xmlns:cx="http://schemas.microsoft.com/office/drawing/2014/chartex" xmlns:cx1="http://schemas.microsoft.com/office/drawing/2015/9/8/chartex" xmlns:cx2="http://schemas.microsoft.com/office/drawing/2015/10/21/chartex" xmlns:mc="http://schemas.openxmlformats.org/markup-compatibility/2006" xmlns:o="urn:schemas-microsoft-com:office:office" xmlns:r="http://schemas.openxmlformats.org/officeDocument/2006/relationships" xmlns:m="http://schemas.openxmlformats.org/officeDocument/2006/math" xmlns:v="urn:schemas-microsoft-com:vml" xmlns:wp14="http://schemas.microsoft.com/office/word/2010/wordprocessingDrawing" xmlns:wp="http://schemas.openxmlformats.org/drawingml/2006/wordprocessingDrawing" xmlns:w10="urn:schemas-microsoft-com:office:word" xmlns:w="http://schemas.openxmlformats.org/wordprocessingml/2006/main" xmlns:w14="http://schemas.microsoft.com/office/word/2010/wordml" xmlns:w15="http://schemas.microsoft.com/office/word/2012/wordml" xmlns:w16se="http://schemas.microsoft.com/office/word/2015/wordml/symex" xmlns:wpg="http://schemas.microsoft.com/office/word/2010/wordprocessingGroup" xmlns:wpi="http://schemas.microsoft.com/office/word/2010/wordprocessingInk" xmlns:wne="http://schemas.microsoft.com/office/word/2006/wordml" xmlns:wps="http://schemas.microsoft.com/office/word/2010/wordprocessingShape" mc:Ignorable="w14 w15 w16se wp14">
   <w:abstractNum w:abstractNumId="0" w15:restartNumberingAfterBreak="0">
     <w:nsid w:val="00560DDF"/>
     <w:multiLevelType w:val="hybridMultilevel"/>
@@ -5064,8 +5192,124 @@
       </w:rPr>
     </w:lvl>
   </w:abstractNum>
+  <w:abstractNum w:abstractNumId="1" w15:restartNumberingAfterBreak="0">
+    <w:nsid w:val="15C559ED"/>
+    <w:multiLevelType w:val="hybridMultilevel"/>
+    <w:tmpl w:val="6A38650A"/>
+    <w:lvl w:ilvl="0" w:tplc="10090001">
+      <w:start w:val="1"/>
+      <w:numFmt w:val="bullet"/>
+      <w:lvlText w:val=""/>
+      <w:lvlJc w:val="left"/>
+      <w:pPr>
+        <w:ind w:left="720" w:hanging="360"/>
+      </w:pPr>
+      <w:rPr>
+        <w:rFonts w:ascii="Symbol" w:hAnsi="Symbol" w:hint="default"/>
+      </w:rPr>
+    </w:lvl>
+    <w:lvl w:ilvl="1" w:tplc="10090003">
+      <w:start w:val="1"/>
+      <w:numFmt w:val="bullet"/>
+      <w:lvlText w:val="o"/>
+      <w:lvlJc w:val="left"/>
+      <w:pPr>
+        <w:ind w:left="1440" w:hanging="360"/>
+      </w:pPr>
+      <w:rPr>
+        <w:rFonts w:ascii="Courier New" w:hAnsi="Courier New" w:cs="Courier New" w:hint="default"/>
+      </w:rPr>
+    </w:lvl>
+    <w:lvl w:ilvl="2" w:tplc="10090005" w:tentative="1">
+      <w:start w:val="1"/>
+      <w:numFmt w:val="bullet"/>
+      <w:lvlText w:val=""/>
+      <w:lvlJc w:val="left"/>
+      <w:pPr>
+        <w:ind w:left="2160" w:hanging="360"/>
+      </w:pPr>
+      <w:rPr>
+        <w:rFonts w:ascii="Wingdings" w:hAnsi="Wingdings" w:hint="default"/>
+      </w:rPr>
+    </w:lvl>
+    <w:lvl w:ilvl="3" w:tplc="10090001" w:tentative="1">
+      <w:start w:val="1"/>
+      <w:numFmt w:val="bullet"/>
+      <w:lvlText w:val=""/>
+      <w:lvlJc w:val="left"/>
+      <w:pPr>
+        <w:ind w:left="2880" w:hanging="360"/>
+      </w:pPr>
+      <w:rPr>
+        <w:rFonts w:ascii="Symbol" w:hAnsi="Symbol" w:hint="default"/>
+      </w:rPr>
+    </w:lvl>
+    <w:lvl w:ilvl="4" w:tplc="10090003" w:tentative="1">
+      <w:start w:val="1"/>
+      <w:numFmt w:val="bullet"/>
+      <w:lvlText w:val="o"/>
+      <w:lvlJc w:val="left"/>
+      <w:pPr>
+        <w:ind w:left="3600" w:hanging="360"/>
+      </w:pPr>
+      <w:rPr>
+        <w:rFonts w:ascii="Courier New" w:hAnsi="Courier New" w:cs="Courier New" w:hint="default"/>
+      </w:rPr>
+    </w:lvl>
+    <w:lvl w:ilvl="5" w:tplc="10090005" w:tentative="1">
+      <w:start w:val="1"/>
+      <w:numFmt w:val="bullet"/>
+      <w:lvlText w:val=""/>
+      <w:lvlJc w:val="left"/>
+      <w:pPr>
+        <w:ind w:left="4320" w:hanging="360"/>
+      </w:pPr>
+      <w:rPr>
+        <w:rFonts w:ascii="Wingdings" w:hAnsi="Wingdings" w:hint="default"/>
+      </w:rPr>
+    </w:lvl>
+    <w:lvl w:ilvl="6" w:tplc="10090001" w:tentative="1">
+      <w:start w:val="1"/>
+      <w:numFmt w:val="bullet"/>
+      <w:lvlText w:val=""/>
+      <w:lvlJc w:val="left"/>
+      <w:pPr>
+        <w:ind w:left="5040" w:hanging="360"/>
+      </w:pPr>
+      <w:rPr>
+        <w:rFonts w:ascii="Symbol" w:hAnsi="Symbol" w:hint="default"/>
+      </w:rPr>
+    </w:lvl>
+    <w:lvl w:ilvl="7" w:tplc="10090003" w:tentative="1">
+      <w:start w:val="1"/>
+      <w:numFmt w:val="bullet"/>
+      <w:lvlText w:val="o"/>
+      <w:lvlJc w:val="left"/>
+      <w:pPr>
+        <w:ind w:left="5760" w:hanging="360"/>
+      </w:pPr>
+      <w:rPr>
+        <w:rFonts w:ascii="Courier New" w:hAnsi="Courier New" w:cs="Courier New" w:hint="default"/>
+      </w:rPr>
+    </w:lvl>
+    <w:lvl w:ilvl="8" w:tplc="10090005" w:tentative="1">
+      <w:start w:val="1"/>
+      <w:numFmt w:val="bullet"/>
+      <w:lvlText w:val=""/>
+      <w:lvlJc w:val="left"/>
+      <w:pPr>
+        <w:ind w:left="6480" w:hanging="360"/>
+      </w:pPr>
+      <w:rPr>
+        <w:rFonts w:ascii="Wingdings" w:hAnsi="Wingdings" w:hint="default"/>
+      </w:rPr>
+    </w:lvl>
+  </w:abstractNum>
   <w:num w:numId="1">
     <w:abstractNumId w:val="0"/>
+  </w:num>
+  <w:num w:numId="2">
+    <w:abstractNumId w:val="1"/>
   </w:num>
 </w:numbering>
 </file>
@@ -5087,7 +5331,7 @@
       </w:pPr>
     </w:pPrDefault>
   </w:docDefaults>
-  <w:latentStyles w:defLockedState="0" w:defUIPriority="99" w:defSemiHidden="0" w:defUnhideWhenUsed="0" w:defQFormat="0" w:count="374">
+  <w:latentStyles w:defLockedState="0" w:defUIPriority="99" w:defSemiHidden="0" w:defUnhideWhenUsed="0" w:defQFormat="0" w:count="372">
     <w:lsdException w:name="Normal" w:uiPriority="0" w:qFormat="1"/>
     <w:lsdException w:name="heading 1" w:uiPriority="9" w:qFormat="1"/>
     <w:lsdException w:name="heading 2" w:semiHidden="1" w:uiPriority="9" w:unhideWhenUsed="1" w:qFormat="1"/>
@@ -5460,8 +5704,6 @@
     <w:lsdException w:name="List Table 6 Colorful Accent 6" w:uiPriority="51"/>
     <w:lsdException w:name="List Table 7 Colorful Accent 6" w:uiPriority="52"/>
     <w:lsdException w:name="Mention" w:semiHidden="1" w:unhideWhenUsed="1"/>
-    <w:lsdException w:name="Smart Hyperlink" w:semiHidden="1" w:unhideWhenUsed="1"/>
-    <w:lsdException w:name="Hashtag" w:semiHidden="1" w:unhideWhenUsed="1"/>
   </w:latentStyles>
   <w:style w:type="paragraph" w:default="1" w:styleId="Normal">
     <w:name w:val="Normal"/>

</xml_diff>